<commit_message>
Added some more content to the Design Spec
</commit_message>
<xml_diff>
--- a/dev/design/Design-Specification.docx
+++ b/dev/design/Design-Specification.docx
@@ -117,26 +117,42 @@
             <w:tcW w:w="1276" w:type="dxa"/>
             <w:hideMark/>
           </w:tcPr>
-          <w:p>
-            <w:r>
-              <w:t>Date:</w:t>
-            </w:r>
-          </w:p>
+          <w:p/>
         </w:tc>
         <w:tc>
           <w:tcPr>
             <w:tcW w:w="4355" w:type="dxa"/>
             <w:hideMark/>
           </w:tcPr>
+          <w:p/>
+        </w:tc>
+      </w:tr>
+      <w:tr>
+        <w:tc>
+          <w:tcPr>
+            <w:tcW w:w="1276" w:type="dxa"/>
+            <w:hideMark/>
+          </w:tcPr>
           <w:p>
             <w:r>
+              <w:t>Date:</w:t>
+            </w:r>
+          </w:p>
+        </w:tc>
+        <w:tc>
+          <w:tcPr>
+            <w:tcW w:w="4355" w:type="dxa"/>
+            <w:hideMark/>
+          </w:tcPr>
+          <w:p>
+            <w:r>
               <w:t>2017-03</w:t>
             </w:r>
             <w:r>
               <w:t>-</w:t>
             </w:r>
             <w:r>
-              <w:t>09</w:t>
+              <w:t>16</w:t>
             </w:r>
           </w:p>
         </w:tc>
@@ -171,7 +187,7 @@
               </w:sdtPr>
               <w:sdtContent>
                 <w:r>
-                  <w:t>0.1</w:t>
+                  <w:t>0.2</w:t>
                 </w:r>
               </w:sdtContent>
             </w:sdt>
@@ -222,6 +238,102 @@
               </w:sdtContent>
             </w:sdt>
           </w:p>
+        </w:tc>
+      </w:tr>
+      <w:tr>
+        <w:tc>
+          <w:tcPr>
+            <w:tcW w:w="1276" w:type="dxa"/>
+            <w:hideMark/>
+          </w:tcPr>
+          <w:p/>
+        </w:tc>
+        <w:tc>
+          <w:tcPr>
+            <w:tcW w:w="4355" w:type="dxa"/>
+            <w:hideMark/>
+          </w:tcPr>
+          <w:p/>
+        </w:tc>
+      </w:tr>
+      <w:tr>
+        <w:tc>
+          <w:tcPr>
+            <w:tcW w:w="1276" w:type="dxa"/>
+            <w:hideMark/>
+          </w:tcPr>
+          <w:p/>
+        </w:tc>
+        <w:tc>
+          <w:tcPr>
+            <w:tcW w:w="4355" w:type="dxa"/>
+            <w:hideMark/>
+          </w:tcPr>
+          <w:p/>
+        </w:tc>
+      </w:tr>
+      <w:tr>
+        <w:tc>
+          <w:tcPr>
+            <w:tcW w:w="1276" w:type="dxa"/>
+            <w:hideMark/>
+          </w:tcPr>
+          <w:p/>
+        </w:tc>
+        <w:tc>
+          <w:tcPr>
+            <w:tcW w:w="4355" w:type="dxa"/>
+            <w:hideMark/>
+          </w:tcPr>
+          <w:p/>
+        </w:tc>
+      </w:tr>
+      <w:tr>
+        <w:tc>
+          <w:tcPr>
+            <w:tcW w:w="1276" w:type="dxa"/>
+            <w:hideMark/>
+          </w:tcPr>
+          <w:p/>
+        </w:tc>
+        <w:tc>
+          <w:tcPr>
+            <w:tcW w:w="4355" w:type="dxa"/>
+            <w:hideMark/>
+          </w:tcPr>
+          <w:p/>
+        </w:tc>
+      </w:tr>
+      <w:tr>
+        <w:tc>
+          <w:tcPr>
+            <w:tcW w:w="1276" w:type="dxa"/>
+            <w:hideMark/>
+          </w:tcPr>
+          <w:p/>
+        </w:tc>
+        <w:tc>
+          <w:tcPr>
+            <w:tcW w:w="4355" w:type="dxa"/>
+            <w:hideMark/>
+          </w:tcPr>
+          <w:p/>
+        </w:tc>
+      </w:tr>
+      <w:tr>
+        <w:tc>
+          <w:tcPr>
+            <w:tcW w:w="1276" w:type="dxa"/>
+            <w:hideMark/>
+          </w:tcPr>
+          <w:p/>
+        </w:tc>
+        <w:tc>
+          <w:tcPr>
+            <w:tcW w:w="4355" w:type="dxa"/>
+            <w:hideMark/>
+          </w:tcPr>
+          <w:p/>
         </w:tc>
       </w:tr>
       <w:tr>
@@ -304,7 +416,7 @@
                     <w:t xml:space="preserve"> ©</w:t>
                   </w:r>
                   <w:r>
-                    <w:t xml:space="preserve"> Aberystwyth University 2016</w:t>
+                    <w:t xml:space="preserve"> Aberystwyth University 2017</w:t>
                   </w:r>
                 </w:p>
               </w:txbxContent>
@@ -376,7 +488,7 @@
           <w:r>
             <w:fldChar w:fldCharType="separate"/>
           </w:r>
-          <w:hyperlink w:anchor="_Toc476794724" w:history="1">
+          <w:hyperlink w:anchor="_Toc477426987" w:history="1">
             <w:r>
               <w:rPr>
                 <w:rStyle w:val="Hyperlink"/>
@@ -403,7 +515,7 @@
                 <w:noProof/>
                 <w:webHidden/>
               </w:rPr>
-              <w:instrText xml:space="preserve"> PAGEREF _Toc476794724 \h </w:instrText>
+              <w:instrText xml:space="preserve"> PAGEREF _Toc477426987 \h </w:instrText>
             </w:r>
             <w:r>
               <w:rPr>
@@ -446,13 +558,13 @@
               <w:lang w:eastAsia="en-GB"/>
             </w:rPr>
           </w:pPr>
-          <w:hyperlink w:anchor="_Toc476794725" w:history="1">
+          <w:hyperlink w:anchor="_Toc477426988" w:history="1">
             <w:r>
               <w:rPr>
                 <w:rStyle w:val="Hyperlink"/>
                 <w:noProof/>
               </w:rPr>
-              <w:t>1.1Purpose of this Document</w:t>
+              <w:t>1.1 Purpose of this Document</w:t>
             </w:r>
             <w:r>
               <w:rPr>
@@ -473,7 +585,7 @@
                 <w:noProof/>
                 <w:webHidden/>
               </w:rPr>
-              <w:instrText xml:space="preserve"> PAGEREF _Toc476794725 \h </w:instrText>
+              <w:instrText xml:space="preserve"> PAGEREF _Toc477426988 \h </w:instrText>
             </w:r>
             <w:r>
               <w:rPr>
@@ -516,7 +628,7 @@
               <w:lang w:eastAsia="en-GB"/>
             </w:rPr>
           </w:pPr>
-          <w:hyperlink w:anchor="_Toc476794726" w:history="1">
+          <w:hyperlink w:anchor="_Toc477426989" w:history="1">
             <w:r>
               <w:rPr>
                 <w:rStyle w:val="Hyperlink"/>
@@ -543,7 +655,7 @@
                 <w:noProof/>
                 <w:webHidden/>
               </w:rPr>
-              <w:instrText xml:space="preserve"> PAGEREF _Toc476794726 \h </w:instrText>
+              <w:instrText xml:space="preserve"> PAGEREF _Toc477426989 \h </w:instrText>
             </w:r>
             <w:r>
               <w:rPr>
@@ -586,7 +698,7 @@
               <w:lang w:eastAsia="en-GB"/>
             </w:rPr>
           </w:pPr>
-          <w:hyperlink w:anchor="_Toc476794727" w:history="1">
+          <w:hyperlink w:anchor="_Toc477426990" w:history="1">
             <w:r>
               <w:rPr>
                 <w:rStyle w:val="Hyperlink"/>
@@ -613,7 +725,7 @@
                 <w:noProof/>
                 <w:webHidden/>
               </w:rPr>
-              <w:instrText xml:space="preserve"> PAGEREF _Toc476794727 \h </w:instrText>
+              <w:instrText xml:space="preserve"> PAGEREF _Toc477426990 \h </w:instrText>
             </w:r>
             <w:r>
               <w:rPr>
@@ -656,7 +768,7 @@
               <w:lang w:eastAsia="en-GB"/>
             </w:rPr>
           </w:pPr>
-          <w:hyperlink w:anchor="_Toc476794729" w:history="1">
+          <w:hyperlink w:anchor="_Toc477426991" w:history="1">
             <w:r>
               <w:rPr>
                 <w:rStyle w:val="Hyperlink"/>
@@ -683,7 +795,7 @@
                 <w:noProof/>
                 <w:webHidden/>
               </w:rPr>
-              <w:instrText xml:space="preserve"> PAGEREF _Toc476794729 \h </w:instrText>
+              <w:instrText xml:space="preserve"> PAGEREF _Toc477426991 \h </w:instrText>
             </w:r>
             <w:r>
               <w:rPr>
@@ -726,7 +838,7 @@
               <w:lang w:eastAsia="en-GB"/>
             </w:rPr>
           </w:pPr>
-          <w:hyperlink w:anchor="_Toc476794730" w:history="1">
+          <w:hyperlink w:anchor="_Toc477426992" w:history="1">
             <w:r>
               <w:rPr>
                 <w:rStyle w:val="Hyperlink"/>
@@ -753,7 +865,7 @@
                 <w:noProof/>
                 <w:webHidden/>
               </w:rPr>
-              <w:instrText xml:space="preserve"> PAGEREF _Toc476794730 \h </w:instrText>
+              <w:instrText xml:space="preserve"> PAGEREF _Toc477426992 \h </w:instrText>
             </w:r>
             <w:r>
               <w:rPr>
@@ -796,7 +908,7 @@
               <w:lang w:eastAsia="en-GB"/>
             </w:rPr>
           </w:pPr>
-          <w:hyperlink w:anchor="_Toc476794731" w:history="1">
+          <w:hyperlink w:anchor="_Toc477426993" w:history="1">
             <w:r>
               <w:rPr>
                 <w:rStyle w:val="Hyperlink"/>
@@ -823,7 +935,7 @@
                 <w:noProof/>
                 <w:webHidden/>
               </w:rPr>
-              <w:instrText xml:space="preserve"> PAGEREF _Toc476794731 \h </w:instrText>
+              <w:instrText xml:space="preserve"> PAGEREF _Toc477426993 \h </w:instrText>
             </w:r>
             <w:r>
               <w:rPr>
@@ -866,13 +978,13 @@
               <w:lang w:eastAsia="en-GB"/>
             </w:rPr>
           </w:pPr>
-          <w:hyperlink w:anchor="_Toc476794732" w:history="1">
+          <w:hyperlink w:anchor="_Toc477426994" w:history="1">
             <w:r>
               <w:rPr>
                 <w:rStyle w:val="Hyperlink"/>
                 <w:noProof/>
               </w:rPr>
-              <w:t>2.3 Modules shared between programs</w:t>
+              <w:t>2.3 Mapping from requirements to classes</w:t>
             </w:r>
             <w:r>
               <w:rPr>
@@ -893,7 +1005,7 @@
                 <w:noProof/>
                 <w:webHidden/>
               </w:rPr>
-              <w:instrText xml:space="preserve"> PAGEREF _Toc476794732 \h </w:instrText>
+              <w:instrText xml:space="preserve"> PAGEREF _Toc477426994 \h </w:instrText>
             </w:r>
             <w:r>
               <w:rPr>
@@ -914,6 +1026,76 @@
                 <w:webHidden/>
               </w:rPr>
               <w:t>3</w:t>
+            </w:r>
+            <w:r>
+              <w:rPr>
+                <w:noProof/>
+                <w:webHidden/>
+              </w:rPr>
+              <w:fldChar w:fldCharType="end"/>
+            </w:r>
+          </w:hyperlink>
+        </w:p>
+        <w:p>
+          <w:pPr>
+            <w:pStyle w:val="TOC1"/>
+            <w:tabs>
+              <w:tab w:val="right" w:leader="dot" w:pos="9350"/>
+            </w:tabs>
+            <w:rPr>
+              <w:rFonts w:eastAsiaTheme="minorEastAsia"/>
+              <w:noProof/>
+              <w:lang w:eastAsia="en-GB"/>
+            </w:rPr>
+          </w:pPr>
+          <w:hyperlink w:anchor="_Toc477426995" w:history="1">
+            <w:r>
+              <w:rPr>
+                <w:rStyle w:val="Hyperlink"/>
+                <w:noProof/>
+              </w:rPr>
+              <w:t>3 Dependency Description</w:t>
+            </w:r>
+            <w:r>
+              <w:rPr>
+                <w:noProof/>
+                <w:webHidden/>
+              </w:rPr>
+              <w:tab/>
+            </w:r>
+            <w:r>
+              <w:rPr>
+                <w:noProof/>
+                <w:webHidden/>
+              </w:rPr>
+              <w:fldChar w:fldCharType="begin"/>
+            </w:r>
+            <w:r>
+              <w:rPr>
+                <w:noProof/>
+                <w:webHidden/>
+              </w:rPr>
+              <w:instrText xml:space="preserve"> PAGEREF _Toc477426995 \h </w:instrText>
+            </w:r>
+            <w:r>
+              <w:rPr>
+                <w:noProof/>
+                <w:webHidden/>
+              </w:rPr>
+            </w:r>
+            <w:r>
+              <w:rPr>
+                <w:noProof/>
+                <w:webHidden/>
+              </w:rPr>
+              <w:fldChar w:fldCharType="separate"/>
+            </w:r>
+            <w:r>
+              <w:rPr>
+                <w:noProof/>
+                <w:webHidden/>
+              </w:rPr>
+              <w:t>4</w:t>
             </w:r>
             <w:r>
               <w:rPr>
@@ -936,13 +1118,13 @@
               <w:lang w:eastAsia="en-GB"/>
             </w:rPr>
           </w:pPr>
-          <w:hyperlink w:anchor="_Toc476794733" w:history="1">
+          <w:hyperlink w:anchor="_Toc477426996" w:history="1">
             <w:r>
               <w:rPr>
                 <w:rStyle w:val="Hyperlink"/>
                 <w:noProof/>
               </w:rPr>
-              <w:t>2.4 Mapping from requirements to classes</w:t>
+              <w:t>3.1 Component Diagrams</w:t>
             </w:r>
             <w:r>
               <w:rPr>
@@ -963,7 +1145,7 @@
                 <w:noProof/>
                 <w:webHidden/>
               </w:rPr>
-              <w:instrText xml:space="preserve"> PAGEREF _Toc476794733 \h </w:instrText>
+              <w:instrText xml:space="preserve"> PAGEREF _Toc477426996 \h </w:instrText>
             </w:r>
             <w:r>
               <w:rPr>
@@ -983,7 +1165,7 @@
                 <w:noProof/>
                 <w:webHidden/>
               </w:rPr>
-              <w:t>3</w:t>
+              <w:t>4</w:t>
             </w:r>
             <w:r>
               <w:rPr>
@@ -1006,13 +1188,13 @@
               <w:lang w:eastAsia="en-GB"/>
             </w:rPr>
           </w:pPr>
-          <w:hyperlink w:anchor="_Toc476794734" w:history="1">
+          <w:hyperlink w:anchor="_Toc477426997" w:history="1">
             <w:r>
               <w:rPr>
                 <w:rStyle w:val="Hyperlink"/>
                 <w:noProof/>
               </w:rPr>
-              <w:t>3 Dependency Description</w:t>
+              <w:t>4 Interface Description</w:t>
             </w:r>
             <w:r>
               <w:rPr>
@@ -1033,7 +1215,7 @@
                 <w:noProof/>
                 <w:webHidden/>
               </w:rPr>
-              <w:instrText xml:space="preserve"> PAGEREF _Toc476794734 \h </w:instrText>
+              <w:instrText xml:space="preserve"> PAGEREF _Toc477426997 \h </w:instrText>
             </w:r>
             <w:r>
               <w:rPr>
@@ -1053,7 +1235,7 @@
                 <w:noProof/>
                 <w:webHidden/>
               </w:rPr>
-              <w:t>3</w:t>
+              <w:t>4</w:t>
             </w:r>
             <w:r>
               <w:rPr>
@@ -1076,13 +1258,13 @@
               <w:lang w:eastAsia="en-GB"/>
             </w:rPr>
           </w:pPr>
-          <w:hyperlink w:anchor="_Toc476794735" w:history="1">
+          <w:hyperlink w:anchor="_Toc477426998" w:history="1">
             <w:r>
               <w:rPr>
                 <w:rStyle w:val="Hyperlink"/>
                 <w:noProof/>
               </w:rPr>
-              <w:t>3.1 Component Diagrams</w:t>
+              <w:t>4.1 Class 1 Interface specification</w:t>
             </w:r>
             <w:r>
               <w:rPr>
@@ -1103,7 +1285,7 @@
                 <w:noProof/>
                 <w:webHidden/>
               </w:rPr>
-              <w:instrText xml:space="preserve"> PAGEREF _Toc476794735 \h </w:instrText>
+              <w:instrText xml:space="preserve"> PAGEREF _Toc477426998 \h </w:instrText>
             </w:r>
             <w:r>
               <w:rPr>
@@ -1123,7 +1305,7 @@
                 <w:noProof/>
                 <w:webHidden/>
               </w:rPr>
-              <w:t>3</w:t>
+              <w:t>4</w:t>
             </w:r>
             <w:r>
               <w:rPr>
@@ -1146,13 +1328,13 @@
               <w:lang w:eastAsia="en-GB"/>
             </w:rPr>
           </w:pPr>
-          <w:hyperlink w:anchor="_Toc476794736" w:history="1">
+          <w:hyperlink w:anchor="_Toc477426999" w:history="1">
             <w:r>
               <w:rPr>
                 <w:rStyle w:val="Hyperlink"/>
                 <w:noProof/>
               </w:rPr>
-              <w:t>4 Interface Description</w:t>
+              <w:t>5 Detailed Design</w:t>
             </w:r>
             <w:r>
               <w:rPr>
@@ -1173,7 +1355,7 @@
                 <w:noProof/>
                 <w:webHidden/>
               </w:rPr>
-              <w:instrText xml:space="preserve"> PAGEREF _Toc476794736 \h </w:instrText>
+              <w:instrText xml:space="preserve"> PAGEREF _Toc477426999 \h </w:instrText>
             </w:r>
             <w:r>
               <w:rPr>
@@ -1193,7 +1375,7 @@
                 <w:noProof/>
                 <w:webHidden/>
               </w:rPr>
-              <w:t>3</w:t>
+              <w:t>4</w:t>
             </w:r>
             <w:r>
               <w:rPr>
@@ -1216,13 +1398,13 @@
               <w:lang w:eastAsia="en-GB"/>
             </w:rPr>
           </w:pPr>
-          <w:hyperlink w:anchor="_Toc476794737" w:history="1">
+          <w:hyperlink w:anchor="_Toc477427000" w:history="1">
             <w:r>
               <w:rPr>
                 <w:rStyle w:val="Hyperlink"/>
                 <w:noProof/>
               </w:rPr>
-              <w:t>4.1 Class 1 Interface specification</w:t>
+              <w:t>5.1 Sequence diagrams</w:t>
             </w:r>
             <w:r>
               <w:rPr>
@@ -1243,7 +1425,7 @@
                 <w:noProof/>
                 <w:webHidden/>
               </w:rPr>
-              <w:instrText xml:space="preserve"> PAGEREF _Toc476794737 \h </w:instrText>
+              <w:instrText xml:space="preserve"> PAGEREF _Toc477427000 \h </w:instrText>
             </w:r>
             <w:r>
               <w:rPr>
@@ -1263,7 +1445,147 @@
                 <w:noProof/>
                 <w:webHidden/>
               </w:rPr>
-              <w:t>3</w:t>
+              <w:t>4</w:t>
+            </w:r>
+            <w:r>
+              <w:rPr>
+                <w:noProof/>
+                <w:webHidden/>
+              </w:rPr>
+              <w:fldChar w:fldCharType="end"/>
+            </w:r>
+          </w:hyperlink>
+        </w:p>
+        <w:p>
+          <w:pPr>
+            <w:pStyle w:val="TOC2"/>
+            <w:tabs>
+              <w:tab w:val="right" w:leader="dot" w:pos="9350"/>
+            </w:tabs>
+            <w:rPr>
+              <w:rFonts w:eastAsiaTheme="minorEastAsia"/>
+              <w:noProof/>
+              <w:lang w:eastAsia="en-GB"/>
+            </w:rPr>
+          </w:pPr>
+          <w:hyperlink w:anchor="_Toc477427001" w:history="1">
+            <w:r>
+              <w:rPr>
+                <w:rStyle w:val="Hyperlink"/>
+                <w:noProof/>
+              </w:rPr>
+              <w:t>5.2 Significant algorithms</w:t>
+            </w:r>
+            <w:r>
+              <w:rPr>
+                <w:noProof/>
+                <w:webHidden/>
+              </w:rPr>
+              <w:tab/>
+            </w:r>
+            <w:r>
+              <w:rPr>
+                <w:noProof/>
+                <w:webHidden/>
+              </w:rPr>
+              <w:fldChar w:fldCharType="begin"/>
+            </w:r>
+            <w:r>
+              <w:rPr>
+                <w:noProof/>
+                <w:webHidden/>
+              </w:rPr>
+              <w:instrText xml:space="preserve"> PAGEREF _Toc477427001 \h </w:instrText>
+            </w:r>
+            <w:r>
+              <w:rPr>
+                <w:noProof/>
+                <w:webHidden/>
+              </w:rPr>
+            </w:r>
+            <w:r>
+              <w:rPr>
+                <w:noProof/>
+                <w:webHidden/>
+              </w:rPr>
+              <w:fldChar w:fldCharType="separate"/>
+            </w:r>
+            <w:r>
+              <w:rPr>
+                <w:noProof/>
+                <w:webHidden/>
+              </w:rPr>
+              <w:t>4</w:t>
+            </w:r>
+            <w:r>
+              <w:rPr>
+                <w:noProof/>
+                <w:webHidden/>
+              </w:rPr>
+              <w:fldChar w:fldCharType="end"/>
+            </w:r>
+          </w:hyperlink>
+        </w:p>
+        <w:p>
+          <w:pPr>
+            <w:pStyle w:val="TOC2"/>
+            <w:tabs>
+              <w:tab w:val="right" w:leader="dot" w:pos="9350"/>
+            </w:tabs>
+            <w:rPr>
+              <w:rFonts w:eastAsiaTheme="minorEastAsia"/>
+              <w:noProof/>
+              <w:lang w:eastAsia="en-GB"/>
+            </w:rPr>
+          </w:pPr>
+          <w:hyperlink w:anchor="_Toc477427002" w:history="1">
+            <w:r>
+              <w:rPr>
+                <w:rStyle w:val="Hyperlink"/>
+                <w:noProof/>
+              </w:rPr>
+              <w:t>5.3 Significant data structures</w:t>
+            </w:r>
+            <w:r>
+              <w:rPr>
+                <w:noProof/>
+                <w:webHidden/>
+              </w:rPr>
+              <w:tab/>
+            </w:r>
+            <w:r>
+              <w:rPr>
+                <w:noProof/>
+                <w:webHidden/>
+              </w:rPr>
+              <w:fldChar w:fldCharType="begin"/>
+            </w:r>
+            <w:r>
+              <w:rPr>
+                <w:noProof/>
+                <w:webHidden/>
+              </w:rPr>
+              <w:instrText xml:space="preserve"> PAGEREF _Toc477427002 \h </w:instrText>
+            </w:r>
+            <w:r>
+              <w:rPr>
+                <w:noProof/>
+                <w:webHidden/>
+              </w:rPr>
+            </w:r>
+            <w:r>
+              <w:rPr>
+                <w:noProof/>
+                <w:webHidden/>
+              </w:rPr>
+              <w:fldChar w:fldCharType="separate"/>
+            </w:r>
+            <w:r>
+              <w:rPr>
+                <w:noProof/>
+                <w:webHidden/>
+              </w:rPr>
+              <w:t>4</w:t>
             </w:r>
             <w:r>
               <w:rPr>
@@ -1286,13 +1608,13 @@
               <w:lang w:eastAsia="en-GB"/>
             </w:rPr>
           </w:pPr>
-          <w:hyperlink w:anchor="_Toc476794738" w:history="1">
+          <w:hyperlink w:anchor="_Toc477427003" w:history="1">
             <w:r>
               <w:rPr>
                 <w:rStyle w:val="Hyperlink"/>
                 <w:noProof/>
               </w:rPr>
-              <w:t>5 Detailed Design</w:t>
+              <w:t>6 Document History</w:t>
             </w:r>
             <w:r>
               <w:rPr>
@@ -1313,287 +1635,7 @@
                 <w:noProof/>
                 <w:webHidden/>
               </w:rPr>
-              <w:instrText xml:space="preserve"> PAGEREF _Toc476794738 \h </w:instrText>
-            </w:r>
-            <w:r>
-              <w:rPr>
-                <w:noProof/>
-                <w:webHidden/>
-              </w:rPr>
-            </w:r>
-            <w:r>
-              <w:rPr>
-                <w:noProof/>
-                <w:webHidden/>
-              </w:rPr>
-              <w:fldChar w:fldCharType="separate"/>
-            </w:r>
-            <w:r>
-              <w:rPr>
-                <w:noProof/>
-                <w:webHidden/>
-              </w:rPr>
-              <w:t>3</w:t>
-            </w:r>
-            <w:r>
-              <w:rPr>
-                <w:noProof/>
-                <w:webHidden/>
-              </w:rPr>
-              <w:fldChar w:fldCharType="end"/>
-            </w:r>
-          </w:hyperlink>
-        </w:p>
-        <w:p>
-          <w:pPr>
-            <w:pStyle w:val="TOC2"/>
-            <w:tabs>
-              <w:tab w:val="right" w:leader="dot" w:pos="9350"/>
-            </w:tabs>
-            <w:rPr>
-              <w:rFonts w:eastAsiaTheme="minorEastAsia"/>
-              <w:noProof/>
-              <w:lang w:eastAsia="en-GB"/>
-            </w:rPr>
-          </w:pPr>
-          <w:hyperlink w:anchor="_Toc476794739" w:history="1">
-            <w:r>
-              <w:rPr>
-                <w:rStyle w:val="Hyperlink"/>
-                <w:noProof/>
-              </w:rPr>
-              <w:t>5.1 Sequence diagrams</w:t>
-            </w:r>
-            <w:r>
-              <w:rPr>
-                <w:noProof/>
-                <w:webHidden/>
-              </w:rPr>
-              <w:tab/>
-            </w:r>
-            <w:r>
-              <w:rPr>
-                <w:noProof/>
-                <w:webHidden/>
-              </w:rPr>
-              <w:fldChar w:fldCharType="begin"/>
-            </w:r>
-            <w:r>
-              <w:rPr>
-                <w:noProof/>
-                <w:webHidden/>
-              </w:rPr>
-              <w:instrText xml:space="preserve"> PAGEREF _Toc476794739 \h </w:instrText>
-            </w:r>
-            <w:r>
-              <w:rPr>
-                <w:noProof/>
-                <w:webHidden/>
-              </w:rPr>
-            </w:r>
-            <w:r>
-              <w:rPr>
-                <w:noProof/>
-                <w:webHidden/>
-              </w:rPr>
-              <w:fldChar w:fldCharType="separate"/>
-            </w:r>
-            <w:r>
-              <w:rPr>
-                <w:noProof/>
-                <w:webHidden/>
-              </w:rPr>
-              <w:t>3</w:t>
-            </w:r>
-            <w:r>
-              <w:rPr>
-                <w:noProof/>
-                <w:webHidden/>
-              </w:rPr>
-              <w:fldChar w:fldCharType="end"/>
-            </w:r>
-          </w:hyperlink>
-        </w:p>
-        <w:p>
-          <w:pPr>
-            <w:pStyle w:val="TOC2"/>
-            <w:tabs>
-              <w:tab w:val="right" w:leader="dot" w:pos="9350"/>
-            </w:tabs>
-            <w:rPr>
-              <w:rFonts w:eastAsiaTheme="minorEastAsia"/>
-              <w:noProof/>
-              <w:lang w:eastAsia="en-GB"/>
-            </w:rPr>
-          </w:pPr>
-          <w:hyperlink w:anchor="_Toc476794740" w:history="1">
-            <w:r>
-              <w:rPr>
-                <w:rStyle w:val="Hyperlink"/>
-                <w:noProof/>
-              </w:rPr>
-              <w:t>5.2 Significant algorithms</w:t>
-            </w:r>
-            <w:r>
-              <w:rPr>
-                <w:noProof/>
-                <w:webHidden/>
-              </w:rPr>
-              <w:tab/>
-            </w:r>
-            <w:r>
-              <w:rPr>
-                <w:noProof/>
-                <w:webHidden/>
-              </w:rPr>
-              <w:fldChar w:fldCharType="begin"/>
-            </w:r>
-            <w:r>
-              <w:rPr>
-                <w:noProof/>
-                <w:webHidden/>
-              </w:rPr>
-              <w:instrText xml:space="preserve"> PAGEREF _Toc476794740 \h </w:instrText>
-            </w:r>
-            <w:r>
-              <w:rPr>
-                <w:noProof/>
-                <w:webHidden/>
-              </w:rPr>
-            </w:r>
-            <w:r>
-              <w:rPr>
-                <w:noProof/>
-                <w:webHidden/>
-              </w:rPr>
-              <w:fldChar w:fldCharType="separate"/>
-            </w:r>
-            <w:r>
-              <w:rPr>
-                <w:noProof/>
-                <w:webHidden/>
-              </w:rPr>
-              <w:t>3</w:t>
-            </w:r>
-            <w:r>
-              <w:rPr>
-                <w:noProof/>
-                <w:webHidden/>
-              </w:rPr>
-              <w:fldChar w:fldCharType="end"/>
-            </w:r>
-          </w:hyperlink>
-        </w:p>
-        <w:p>
-          <w:pPr>
-            <w:pStyle w:val="TOC2"/>
-            <w:tabs>
-              <w:tab w:val="right" w:leader="dot" w:pos="9350"/>
-            </w:tabs>
-            <w:rPr>
-              <w:rFonts w:eastAsiaTheme="minorEastAsia"/>
-              <w:noProof/>
-              <w:lang w:eastAsia="en-GB"/>
-            </w:rPr>
-          </w:pPr>
-          <w:hyperlink w:anchor="_Toc476794741" w:history="1">
-            <w:r>
-              <w:rPr>
-                <w:rStyle w:val="Hyperlink"/>
-                <w:noProof/>
-              </w:rPr>
-              <w:t>5.3 Significant data structures</w:t>
-            </w:r>
-            <w:r>
-              <w:rPr>
-                <w:noProof/>
-                <w:webHidden/>
-              </w:rPr>
-              <w:tab/>
-            </w:r>
-            <w:r>
-              <w:rPr>
-                <w:noProof/>
-                <w:webHidden/>
-              </w:rPr>
-              <w:fldChar w:fldCharType="begin"/>
-            </w:r>
-            <w:r>
-              <w:rPr>
-                <w:noProof/>
-                <w:webHidden/>
-              </w:rPr>
-              <w:instrText xml:space="preserve"> PAGEREF _Toc476794741 \h </w:instrText>
-            </w:r>
-            <w:r>
-              <w:rPr>
-                <w:noProof/>
-                <w:webHidden/>
-              </w:rPr>
-            </w:r>
-            <w:r>
-              <w:rPr>
-                <w:noProof/>
-                <w:webHidden/>
-              </w:rPr>
-              <w:fldChar w:fldCharType="separate"/>
-            </w:r>
-            <w:r>
-              <w:rPr>
-                <w:noProof/>
-                <w:webHidden/>
-              </w:rPr>
-              <w:t>3</w:t>
-            </w:r>
-            <w:r>
-              <w:rPr>
-                <w:noProof/>
-                <w:webHidden/>
-              </w:rPr>
-              <w:fldChar w:fldCharType="end"/>
-            </w:r>
-          </w:hyperlink>
-        </w:p>
-        <w:p>
-          <w:pPr>
-            <w:pStyle w:val="TOC1"/>
-            <w:tabs>
-              <w:tab w:val="right" w:leader="dot" w:pos="9350"/>
-            </w:tabs>
-            <w:rPr>
-              <w:rFonts w:eastAsiaTheme="minorEastAsia"/>
-              <w:noProof/>
-              <w:lang w:eastAsia="en-GB"/>
-            </w:rPr>
-          </w:pPr>
-          <w:hyperlink w:anchor="_Toc476794742" w:history="1">
-            <w:r>
-              <w:rPr>
-                <w:rStyle w:val="Hyperlink"/>
-                <w:noProof/>
-              </w:rPr>
-              <w:t>6 Document History</w:t>
-            </w:r>
-            <w:r>
-              <w:rPr>
-                <w:noProof/>
-                <w:webHidden/>
-              </w:rPr>
-              <w:tab/>
-            </w:r>
-            <w:r>
-              <w:rPr>
-                <w:noProof/>
-                <w:webHidden/>
-              </w:rPr>
-              <w:fldChar w:fldCharType="begin"/>
-            </w:r>
-            <w:r>
-              <w:rPr>
-                <w:noProof/>
-                <w:webHidden/>
-              </w:rPr>
-              <w:instrText xml:space="preserve"> PAGEREF _Toc476794742 \h </w:instrText>
+              <w:instrText xml:space="preserve"> PAGEREF _Toc477427003 \h </w:instrText>
             </w:r>
             <w:r>
               <w:rPr>
@@ -1654,7 +1696,7 @@
           <w:color w:val="auto"/>
         </w:rPr>
       </w:pPr>
-      <w:bookmarkStart w:id="0" w:name="_Toc476794724"/>
+      <w:bookmarkStart w:id="0" w:name="_Toc477426987"/>
       <w:r>
         <w:rPr>
           <w:color w:val="auto"/>
@@ -1677,7 +1719,7 @@
           <w:color w:val="auto"/>
         </w:rPr>
       </w:pPr>
-      <w:bookmarkStart w:id="1" w:name="_Toc476794725"/>
+      <w:bookmarkStart w:id="1" w:name="_Toc477426988"/>
       <w:r>
         <w:rPr>
           <w:color w:val="auto"/>
@@ -1706,7 +1748,22 @@
         <w:t>e of this Document is to show the design of the system</w:t>
       </w:r>
       <w:r>
+        <w:t xml:space="preserve"> for creation of the actual system</w:t>
+      </w:r>
+      <w:r>
         <w:t>.</w:t>
+      </w:r>
+      <w:r>
+        <w:t xml:space="preserve"> </w:t>
+      </w:r>
+      <w:r>
+        <w:t xml:space="preserve">It will aid the system by providing a guide </w:t>
+      </w:r>
+      <w:r>
+        <w:t xml:space="preserve">to the implementation. The document will </w:t>
+      </w:r>
+      <w:r>
+        <w:t xml:space="preserve"> </w:t>
       </w:r>
     </w:p>
     <w:p>
@@ -1716,7 +1773,7 @@
           <w:color w:val="auto"/>
         </w:rPr>
       </w:pPr>
-      <w:bookmarkStart w:id="2" w:name="_Toc476794726"/>
+      <w:bookmarkStart w:id="2" w:name="_Toc477426989"/>
       <w:r>
         <w:rPr>
           <w:color w:val="auto"/>
@@ -1748,13 +1805,22 @@
         <w:t xml:space="preserve"> </w:t>
       </w:r>
       <w:r>
-        <w:t xml:space="preserve">is going to show the design of the </w:t>
+        <w:t>specifies</w:t>
+      </w:r>
+      <w:r>
+        <w:t xml:space="preserve"> the design of the </w:t>
       </w:r>
       <w:r>
         <w:t>system</w:t>
       </w:r>
       <w:r>
         <w:t>.</w:t>
+      </w:r>
+      <w:r>
+        <w:t xml:space="preserve"> It will describe the layout and design of the system.</w:t>
+      </w:r>
+      <w:r>
+        <w:t xml:space="preserve"> </w:t>
       </w:r>
     </w:p>
     <w:p>
@@ -1764,7 +1830,7 @@
           <w:color w:val="auto"/>
         </w:rPr>
       </w:pPr>
-      <w:bookmarkStart w:id="3" w:name="_Toc476794727"/>
+      <w:bookmarkStart w:id="3" w:name="_Toc477426990"/>
       <w:r>
         <w:rPr>
           <w:color w:val="auto"/>
@@ -1795,12 +1861,30 @@
       <w:bookmarkStart w:id="4" w:name="_Toc476794068"/>
       <w:bookmarkStart w:id="5" w:name="_Toc476794728"/>
       <w:r>
-        <w:t xml:space="preserve">The objective of this document is to show the </w:t>
+        <w:t xml:space="preserve">The objective of this document is to </w:t>
       </w:r>
       <w:bookmarkEnd w:id="4"/>
       <w:bookmarkEnd w:id="5"/>
       <w:r>
-        <w:t xml:space="preserve">design of the system. </w:t>
+        <w:t xml:space="preserve">aid the implementation of the system. </w:t>
+      </w:r>
+      <w:r>
+        <w:t>It will provide a guide to implement</w:t>
+      </w:r>
+      <w:r>
+        <w:t>ation</w:t>
+      </w:r>
+      <w:r>
+        <w:t xml:space="preserve"> the system </w:t>
+      </w:r>
+      <w:r>
+        <w:t xml:space="preserve">through the use of sequence diagrams, significant algorithms, </w:t>
+      </w:r>
+      <w:r>
+        <w:t>and significant</w:t>
+      </w:r>
+      <w:r>
+        <w:t xml:space="preserve"> data structures. </w:t>
       </w:r>
     </w:p>
     <w:p>
@@ -1810,7 +1894,7 @@
           <w:color w:val="auto"/>
         </w:rPr>
       </w:pPr>
-      <w:bookmarkStart w:id="6" w:name="_Toc476794729"/>
+      <w:bookmarkStart w:id="6" w:name="_Toc477426991"/>
       <w:r>
         <w:rPr>
           <w:color w:val="auto"/>
@@ -1832,7 +1916,7 @@
           <w:color w:val="auto"/>
         </w:rPr>
       </w:pPr>
-      <w:bookmarkStart w:id="7" w:name="_Toc476794730"/>
+      <w:bookmarkStart w:id="7" w:name="_Toc477426992"/>
       <w:r>
         <w:rPr>
           <w:color w:val="auto"/>
@@ -1846,6 +1930,11 @@
         <w:t>Programs in system</w:t>
       </w:r>
       <w:bookmarkEnd w:id="7"/>
+    </w:p>
+    <w:p>
+      <w:r>
+        <w:t>The system that we are designing is all included into one program.</w:t>
+      </w:r>
     </w:p>
     <w:p>
       <w:pPr>
@@ -1854,7 +1943,7 @@
           <w:color w:val="auto"/>
         </w:rPr>
       </w:pPr>
-      <w:bookmarkStart w:id="8" w:name="_Toc476794731"/>
+      <w:bookmarkStart w:id="8" w:name="_Toc477426993"/>
       <w:r>
         <w:rPr>
           <w:color w:val="auto"/>
@@ -1862,6 +1951,69 @@
         <w:t>2.2 Significant classes in each program</w:t>
       </w:r>
       <w:bookmarkEnd w:id="8"/>
+    </w:p>
+    <w:p>
+      <w:r>
+        <w:t xml:space="preserve">The </w:t>
+      </w:r>
+      <w:r>
+        <w:t>GUI</w:t>
+      </w:r>
+      <w:r>
+        <w:t xml:space="preserve"> class</w:t>
+      </w:r>
+      <w:r>
+        <w:t xml:space="preserve"> is the graphical interface that shows displays all of the game running.</w:t>
+      </w:r>
+      <w:r>
+        <w:t xml:space="preserve"> It displays the board, with the islands and ports, the players’ locations, and the current score of all the players. </w:t>
+      </w:r>
+    </w:p>
+    <w:p>
+      <w:r>
+        <w:t xml:space="preserve">The </w:t>
+      </w:r>
+      <w:proofErr w:type="spellStart"/>
+      <w:r>
+        <w:t>G</w:t>
+      </w:r>
+      <w:r>
+        <w:t>ameboard</w:t>
+      </w:r>
+      <w:proofErr w:type="spellEnd"/>
+      <w:r>
+        <w:t xml:space="preserve"> class</w:t>
+      </w:r>
+      <w:r>
+        <w:t xml:space="preserve"> controls all of the locations for the various spaces on the board, the location of the islands and the location of the ports.  </w:t>
+      </w:r>
+    </w:p>
+    <w:p>
+      <w:r>
+        <w:t xml:space="preserve">The </w:t>
+      </w:r>
+      <w:r>
+        <w:t>P</w:t>
+      </w:r>
+      <w:r>
+        <w:t xml:space="preserve">layer class </w:t>
+      </w:r>
+      <w:r>
+        <w:t>keeps track of the player’s score, their homeport and their crew and chance cards. They are also assigned a ship object from the ship class which is linked through the owner private variable in the ship class</w:t>
+      </w:r>
+    </w:p>
+    <w:p>
+      <w:r>
+        <w:t xml:space="preserve">The </w:t>
+      </w:r>
+      <w:proofErr w:type="spellStart"/>
+      <w:r>
+        <w:t>Turntracker</w:t>
+      </w:r>
+      <w:proofErr w:type="spellEnd"/>
+      <w:r>
+        <w:t xml:space="preserve"> class keeps track of which players’ turn it is. </w:t>
+      </w:r>
     </w:p>
     <w:p>
       <w:pPr>
@@ -1870,14 +2022,360 @@
           <w:color w:val="auto"/>
         </w:rPr>
       </w:pPr>
-      <w:bookmarkStart w:id="9" w:name="_Toc476794732"/>
-      <w:r>
-        <w:rPr>
-          <w:color w:val="auto"/>
-        </w:rPr>
-        <w:t>2.3 Modules shared between programs</w:t>
+      <w:bookmarkStart w:id="9" w:name="_Toc477426994"/>
+      <w:r>
+        <w:rPr>
+          <w:color w:val="auto"/>
+        </w:rPr>
+        <w:t>2.3</w:t>
+      </w:r>
+      <w:r>
+        <w:rPr>
+          <w:color w:val="auto"/>
+        </w:rPr>
+        <w:t xml:space="preserve"> Mapping from requirements to classes</w:t>
       </w:r>
       <w:bookmarkEnd w:id="9"/>
+    </w:p>
+    <w:p/>
+    <w:tbl>
+      <w:tblPr>
+        <w:tblStyle w:val="TableGrid"/>
+        <w:tblW w:w="0" w:type="auto"/>
+        <w:tblLook w:val="04A0"/>
+      </w:tblPr>
+      <w:tblGrid>
+        <w:gridCol w:w="4788"/>
+        <w:gridCol w:w="4788"/>
+      </w:tblGrid>
+      <w:tr>
+        <w:tc>
+          <w:tcPr>
+            <w:tcW w:w="4788" w:type="dxa"/>
+          </w:tcPr>
+          <w:p>
+            <w:r>
+              <w:t>Functional Requirement</w:t>
+            </w:r>
+          </w:p>
+        </w:tc>
+        <w:tc>
+          <w:tcPr>
+            <w:tcW w:w="4788" w:type="dxa"/>
+          </w:tcPr>
+          <w:p>
+            <w:r>
+              <w:t>Classes providing requirement</w:t>
+            </w:r>
+          </w:p>
+        </w:tc>
+      </w:tr>
+      <w:tr>
+        <w:tc>
+          <w:tcPr>
+            <w:tcW w:w="4788" w:type="dxa"/>
+          </w:tcPr>
+          <w:p>
+            <w:r>
+              <w:t>FR1</w:t>
+            </w:r>
+          </w:p>
+        </w:tc>
+        <w:tc>
+          <w:tcPr>
+            <w:tcW w:w="4788" w:type="dxa"/>
+          </w:tcPr>
+          <w:p/>
+        </w:tc>
+      </w:tr>
+      <w:tr>
+        <w:tc>
+          <w:tcPr>
+            <w:tcW w:w="4788" w:type="dxa"/>
+          </w:tcPr>
+          <w:p>
+            <w:r>
+              <w:t>FR2</w:t>
+            </w:r>
+          </w:p>
+        </w:tc>
+        <w:tc>
+          <w:tcPr>
+            <w:tcW w:w="4788" w:type="dxa"/>
+          </w:tcPr>
+          <w:p/>
+        </w:tc>
+      </w:tr>
+      <w:tr>
+        <w:tc>
+          <w:tcPr>
+            <w:tcW w:w="4788" w:type="dxa"/>
+          </w:tcPr>
+          <w:p>
+            <w:r>
+              <w:t>FR3</w:t>
+            </w:r>
+          </w:p>
+        </w:tc>
+        <w:tc>
+          <w:tcPr>
+            <w:tcW w:w="4788" w:type="dxa"/>
+          </w:tcPr>
+          <w:p/>
+        </w:tc>
+      </w:tr>
+      <w:tr>
+        <w:tc>
+          <w:tcPr>
+            <w:tcW w:w="4788" w:type="dxa"/>
+          </w:tcPr>
+          <w:p>
+            <w:r>
+              <w:t>FR4</w:t>
+            </w:r>
+          </w:p>
+        </w:tc>
+        <w:tc>
+          <w:tcPr>
+            <w:tcW w:w="4788" w:type="dxa"/>
+          </w:tcPr>
+          <w:p/>
+        </w:tc>
+      </w:tr>
+      <w:tr>
+        <w:tc>
+          <w:tcPr>
+            <w:tcW w:w="4788" w:type="dxa"/>
+          </w:tcPr>
+          <w:p>
+            <w:r>
+              <w:t>FR5</w:t>
+            </w:r>
+          </w:p>
+        </w:tc>
+        <w:tc>
+          <w:tcPr>
+            <w:tcW w:w="4788" w:type="dxa"/>
+          </w:tcPr>
+          <w:p/>
+        </w:tc>
+      </w:tr>
+      <w:tr>
+        <w:tc>
+          <w:tcPr>
+            <w:tcW w:w="4788" w:type="dxa"/>
+          </w:tcPr>
+          <w:p>
+            <w:r>
+              <w:t>FR6</w:t>
+            </w:r>
+          </w:p>
+        </w:tc>
+        <w:tc>
+          <w:tcPr>
+            <w:tcW w:w="4788" w:type="dxa"/>
+          </w:tcPr>
+          <w:p/>
+        </w:tc>
+      </w:tr>
+      <w:tr>
+        <w:tc>
+          <w:tcPr>
+            <w:tcW w:w="4788" w:type="dxa"/>
+          </w:tcPr>
+          <w:p>
+            <w:r>
+              <w:t>FR7</w:t>
+            </w:r>
+          </w:p>
+        </w:tc>
+        <w:tc>
+          <w:tcPr>
+            <w:tcW w:w="4788" w:type="dxa"/>
+          </w:tcPr>
+          <w:p/>
+        </w:tc>
+      </w:tr>
+      <w:tr>
+        <w:tc>
+          <w:tcPr>
+            <w:tcW w:w="4788" w:type="dxa"/>
+          </w:tcPr>
+          <w:p>
+            <w:r>
+              <w:t>FR8</w:t>
+            </w:r>
+          </w:p>
+        </w:tc>
+        <w:tc>
+          <w:tcPr>
+            <w:tcW w:w="4788" w:type="dxa"/>
+          </w:tcPr>
+          <w:p/>
+        </w:tc>
+      </w:tr>
+      <w:tr>
+        <w:tc>
+          <w:tcPr>
+            <w:tcW w:w="4788" w:type="dxa"/>
+          </w:tcPr>
+          <w:p>
+            <w:r>
+              <w:t>FR9</w:t>
+            </w:r>
+          </w:p>
+        </w:tc>
+        <w:tc>
+          <w:tcPr>
+            <w:tcW w:w="4788" w:type="dxa"/>
+          </w:tcPr>
+          <w:p/>
+        </w:tc>
+      </w:tr>
+      <w:tr>
+        <w:tc>
+          <w:tcPr>
+            <w:tcW w:w="4788" w:type="dxa"/>
+          </w:tcPr>
+          <w:p>
+            <w:r>
+              <w:t>FR10</w:t>
+            </w:r>
+          </w:p>
+        </w:tc>
+        <w:tc>
+          <w:tcPr>
+            <w:tcW w:w="4788" w:type="dxa"/>
+          </w:tcPr>
+          <w:p/>
+        </w:tc>
+      </w:tr>
+      <w:tr>
+        <w:tc>
+          <w:tcPr>
+            <w:tcW w:w="4788" w:type="dxa"/>
+          </w:tcPr>
+          <w:p>
+            <w:r>
+              <w:t>FR11</w:t>
+            </w:r>
+          </w:p>
+        </w:tc>
+        <w:tc>
+          <w:tcPr>
+            <w:tcW w:w="4788" w:type="dxa"/>
+          </w:tcPr>
+          <w:p/>
+        </w:tc>
+      </w:tr>
+      <w:tr>
+        <w:tc>
+          <w:tcPr>
+            <w:tcW w:w="4788" w:type="dxa"/>
+          </w:tcPr>
+          <w:p>
+            <w:r>
+              <w:t>FR12</w:t>
+            </w:r>
+          </w:p>
+        </w:tc>
+        <w:tc>
+          <w:tcPr>
+            <w:tcW w:w="4788" w:type="dxa"/>
+          </w:tcPr>
+          <w:p/>
+        </w:tc>
+      </w:tr>
+      <w:tr>
+        <w:tc>
+          <w:tcPr>
+            <w:tcW w:w="4788" w:type="dxa"/>
+          </w:tcPr>
+          <w:p>
+            <w:r>
+              <w:t>FR13</w:t>
+            </w:r>
+          </w:p>
+        </w:tc>
+        <w:tc>
+          <w:tcPr>
+            <w:tcW w:w="4788" w:type="dxa"/>
+          </w:tcPr>
+          <w:p/>
+        </w:tc>
+      </w:tr>
+      <w:tr>
+        <w:tc>
+          <w:tcPr>
+            <w:tcW w:w="4788" w:type="dxa"/>
+          </w:tcPr>
+          <w:p>
+            <w:r>
+              <w:t>FR14</w:t>
+            </w:r>
+          </w:p>
+        </w:tc>
+        <w:tc>
+          <w:tcPr>
+            <w:tcW w:w="4788" w:type="dxa"/>
+          </w:tcPr>
+          <w:p/>
+        </w:tc>
+      </w:tr>
+      <w:tr>
+        <w:tc>
+          <w:tcPr>
+            <w:tcW w:w="4788" w:type="dxa"/>
+          </w:tcPr>
+          <w:p>
+            <w:r>
+              <w:lastRenderedPageBreak/>
+              <w:t>FR15</w:t>
+            </w:r>
+          </w:p>
+        </w:tc>
+        <w:tc>
+          <w:tcPr>
+            <w:tcW w:w="4788" w:type="dxa"/>
+          </w:tcPr>
+          <w:p/>
+        </w:tc>
+      </w:tr>
+      <w:tr>
+        <w:tc>
+          <w:tcPr>
+            <w:tcW w:w="4788" w:type="dxa"/>
+          </w:tcPr>
+          <w:p>
+            <w:r>
+              <w:t>FR16</w:t>
+            </w:r>
+          </w:p>
+        </w:tc>
+        <w:tc>
+          <w:tcPr>
+            <w:tcW w:w="4788" w:type="dxa"/>
+          </w:tcPr>
+          <w:p/>
+        </w:tc>
+      </w:tr>
+    </w:tbl>
+    <w:p/>
+    <w:p>
+      <w:pPr>
+        <w:pStyle w:val="Heading1"/>
+        <w:rPr>
+          <w:color w:val="auto"/>
+        </w:rPr>
+      </w:pPr>
+      <w:bookmarkStart w:id="10" w:name="_Toc477426995"/>
+      <w:r>
+        <w:rPr>
+          <w:color w:val="auto"/>
+        </w:rPr>
+        <w:t>3 Dependency Description</w:t>
+      </w:r>
+      <w:bookmarkEnd w:id="10"/>
     </w:p>
     <w:p>
       <w:pPr>
@@ -1886,14 +2384,14 @@
           <w:color w:val="auto"/>
         </w:rPr>
       </w:pPr>
-      <w:bookmarkStart w:id="10" w:name="_Toc476794733"/>
-      <w:r>
-        <w:rPr>
-          <w:color w:val="auto"/>
-        </w:rPr>
-        <w:t>2.4 Mapping from requirements to classes</w:t>
-      </w:r>
-      <w:bookmarkEnd w:id="10"/>
+      <w:bookmarkStart w:id="11" w:name="_Toc477426996"/>
+      <w:r>
+        <w:rPr>
+          <w:color w:val="auto"/>
+        </w:rPr>
+        <w:t>3.1 Component Diagrams</w:t>
+      </w:r>
+      <w:bookmarkEnd w:id="11"/>
     </w:p>
     <w:p>
       <w:pPr>
@@ -1902,14 +2400,14 @@
           <w:color w:val="auto"/>
         </w:rPr>
       </w:pPr>
-      <w:bookmarkStart w:id="11" w:name="_Toc476794734"/>
-      <w:r>
-        <w:rPr>
-          <w:color w:val="auto"/>
-        </w:rPr>
-        <w:t>3 Dependency Description</w:t>
-      </w:r>
-      <w:bookmarkEnd w:id="11"/>
+      <w:bookmarkStart w:id="12" w:name="_Toc477426997"/>
+      <w:r>
+        <w:rPr>
+          <w:color w:val="auto"/>
+        </w:rPr>
+        <w:t>4 Interface Description</w:t>
+      </w:r>
+      <w:bookmarkEnd w:id="12"/>
     </w:p>
     <w:p>
       <w:pPr>
@@ -1918,15 +2416,16 @@
           <w:color w:val="auto"/>
         </w:rPr>
       </w:pPr>
-      <w:bookmarkStart w:id="12" w:name="_Toc476794735"/>
-      <w:r>
-        <w:rPr>
-          <w:color w:val="auto"/>
-        </w:rPr>
-        <w:t>3.1 Component Diagrams</w:t>
-      </w:r>
-      <w:bookmarkEnd w:id="12"/>
+      <w:bookmarkStart w:id="13" w:name="_Toc477426998"/>
+      <w:r>
+        <w:rPr>
+          <w:color w:val="auto"/>
+        </w:rPr>
+        <w:t>4.1 Class 1 Interface specification</w:t>
+      </w:r>
+      <w:bookmarkEnd w:id="13"/>
     </w:p>
+    <w:p/>
     <w:p>
       <w:pPr>
         <w:pStyle w:val="Heading1"/>
@@ -1934,14 +2433,14 @@
           <w:color w:val="auto"/>
         </w:rPr>
       </w:pPr>
-      <w:bookmarkStart w:id="13" w:name="_Toc476794736"/>
-      <w:r>
-        <w:rPr>
-          <w:color w:val="auto"/>
-        </w:rPr>
-        <w:t>4 Interface Description</w:t>
-      </w:r>
-      <w:bookmarkEnd w:id="13"/>
+      <w:bookmarkStart w:id="14" w:name="_Toc477426999"/>
+      <w:r>
+        <w:rPr>
+          <w:color w:val="auto"/>
+        </w:rPr>
+        <w:t>5 Detailed Design</w:t>
+      </w:r>
+      <w:bookmarkEnd w:id="14"/>
     </w:p>
     <w:p>
       <w:pPr>
@@ -1950,28 +2449,12 @@
           <w:color w:val="auto"/>
         </w:rPr>
       </w:pPr>
-      <w:bookmarkStart w:id="14" w:name="_Toc476794737"/>
-      <w:r>
-        <w:rPr>
-          <w:color w:val="auto"/>
-        </w:rPr>
-        <w:t>4.1 Class 1 Interface specification</w:t>
-      </w:r>
-      <w:bookmarkEnd w:id="14"/>
-    </w:p>
-    <w:p>
-      <w:pPr>
-        <w:pStyle w:val="Heading1"/>
-        <w:rPr>
-          <w:color w:val="auto"/>
-        </w:rPr>
-      </w:pPr>
-      <w:bookmarkStart w:id="15" w:name="_Toc476794738"/>
-      <w:r>
-        <w:rPr>
-          <w:color w:val="auto"/>
-        </w:rPr>
-        <w:t>5 Detailed Design</w:t>
+      <w:bookmarkStart w:id="15" w:name="_Toc477427000"/>
+      <w:r>
+        <w:rPr>
+          <w:color w:val="auto"/>
+        </w:rPr>
+        <w:t>5.1 Sequence diagrams</w:t>
       </w:r>
       <w:bookmarkEnd w:id="15"/>
     </w:p>
@@ -1982,12 +2465,12 @@
           <w:color w:val="auto"/>
         </w:rPr>
       </w:pPr>
-      <w:bookmarkStart w:id="16" w:name="_Toc476794739"/>
-      <w:r>
-        <w:rPr>
-          <w:color w:val="auto"/>
-        </w:rPr>
-        <w:t>5.1 Sequence diagrams</w:t>
+      <w:bookmarkStart w:id="16" w:name="_Toc477427001"/>
+      <w:r>
+        <w:rPr>
+          <w:color w:val="auto"/>
+        </w:rPr>
+        <w:t>5.2 Significant algorithms</w:t>
       </w:r>
       <w:bookmarkEnd w:id="16"/>
     </w:p>
@@ -1998,54 +2481,38 @@
           <w:color w:val="auto"/>
         </w:rPr>
       </w:pPr>
-      <w:bookmarkStart w:id="17" w:name="_Toc476794740"/>
-      <w:r>
-        <w:rPr>
-          <w:color w:val="auto"/>
-        </w:rPr>
-        <w:t>5.2 Significant algorithms</w:t>
+      <w:bookmarkStart w:id="17" w:name="_Toc477427002"/>
+      <w:r>
+        <w:rPr>
+          <w:color w:val="auto"/>
+        </w:rPr>
+        <w:t>5.3 Significant data structures</w:t>
       </w:r>
       <w:bookmarkEnd w:id="17"/>
     </w:p>
     <w:p>
       <w:pPr>
-        <w:pStyle w:val="Heading2"/>
+        <w:pStyle w:val="Heading1"/>
         <w:rPr>
           <w:color w:val="auto"/>
         </w:rPr>
       </w:pPr>
-      <w:bookmarkStart w:id="18" w:name="_Toc476794741"/>
-      <w:r>
-        <w:rPr>
-          <w:color w:val="auto"/>
-        </w:rPr>
-        <w:t>5.3 Significant data structures</w:t>
-      </w:r>
+      <w:bookmarkStart w:id="18" w:name="_GoBack"/>
+      <w:bookmarkStart w:id="19" w:name="_Toc477427003"/>
       <w:bookmarkEnd w:id="18"/>
-    </w:p>
-    <w:p>
-      <w:pPr>
-        <w:pStyle w:val="Heading1"/>
-        <w:rPr>
-          <w:color w:val="auto"/>
-        </w:rPr>
-      </w:pPr>
-      <w:bookmarkStart w:id="19" w:name="_GoBack"/>
-      <w:bookmarkStart w:id="20" w:name="_Toc476794742"/>
+      <w:r>
+        <w:rPr>
+          <w:color w:val="auto"/>
+        </w:rPr>
+        <w:t>6</w:t>
+      </w:r>
+      <w:r>
+        <w:rPr>
+          <w:color w:val="auto"/>
+        </w:rPr>
+        <w:t xml:space="preserve"> Document History</w:t>
+      </w:r>
       <w:bookmarkEnd w:id="19"/>
-      <w:r>
-        <w:rPr>
-          <w:color w:val="auto"/>
-        </w:rPr>
-        <w:t>6</w:t>
-      </w:r>
-      <w:r>
-        <w:rPr>
-          <w:color w:val="auto"/>
-        </w:rPr>
-        <w:t xml:space="preserve"> Document History</w:t>
-      </w:r>
-      <w:bookmarkEnd w:id="20"/>
     </w:p>
     <w:p>
       <w:pPr>
@@ -2078,13 +2545,27 @@
             <w:tcW w:w="3192" w:type="dxa"/>
           </w:tcPr>
           <w:p>
-            <w:bookmarkStart w:id="21" w:name="_Toc476794083"/>
-            <w:bookmarkStart w:id="22" w:name="_Toc476794743"/>
+            <w:bookmarkStart w:id="20" w:name="_Toc476794083"/>
+            <w:bookmarkStart w:id="21" w:name="_Toc476794743"/>
             <w:r>
               <w:t>Version</w:t>
             </w:r>
+            <w:bookmarkEnd w:id="20"/>
             <w:bookmarkEnd w:id="21"/>
+          </w:p>
+        </w:tc>
+        <w:tc>
+          <w:tcPr>
+            <w:tcW w:w="3192" w:type="dxa"/>
+          </w:tcPr>
+          <w:p>
+            <w:bookmarkStart w:id="22" w:name="_Toc476794084"/>
+            <w:bookmarkStart w:id="23" w:name="_Toc476794744"/>
+            <w:r>
+              <w:t>Changes</w:t>
+            </w:r>
             <w:bookmarkEnd w:id="22"/>
+            <w:bookmarkEnd w:id="23"/>
           </w:p>
         </w:tc>
         <w:tc>
@@ -2092,27 +2573,13 @@
             <w:tcW w:w="3192" w:type="dxa"/>
           </w:tcPr>
           <w:p>
-            <w:bookmarkStart w:id="23" w:name="_Toc476794084"/>
-            <w:bookmarkStart w:id="24" w:name="_Toc476794744"/>
-            <w:r>
-              <w:t>Changes</w:t>
-            </w:r>
-            <w:bookmarkEnd w:id="23"/>
+            <w:bookmarkStart w:id="24" w:name="_Toc476794085"/>
+            <w:bookmarkStart w:id="25" w:name="_Toc476794745"/>
+            <w:r>
+              <w:t>Changed by</w:t>
+            </w:r>
             <w:bookmarkEnd w:id="24"/>
-          </w:p>
-        </w:tc>
-        <w:tc>
-          <w:tcPr>
-            <w:tcW w:w="3192" w:type="dxa"/>
-          </w:tcPr>
-          <w:p>
-            <w:bookmarkStart w:id="25" w:name="_Toc476794085"/>
-            <w:bookmarkStart w:id="26" w:name="_Toc476794745"/>
-            <w:r>
-              <w:t>Changed by</w:t>
-            </w:r>
             <w:bookmarkEnd w:id="25"/>
-            <w:bookmarkEnd w:id="26"/>
           </w:p>
         </w:tc>
       </w:tr>
@@ -2122,16 +2589,33 @@
             <w:tcW w:w="3192" w:type="dxa"/>
           </w:tcPr>
           <w:p>
-            <w:bookmarkStart w:id="27" w:name="_Toc476794086"/>
-            <w:bookmarkStart w:id="28" w:name="_Toc476794746"/>
+            <w:bookmarkStart w:id="26" w:name="_Toc476794086"/>
+            <w:bookmarkStart w:id="27" w:name="_Toc476794746"/>
             <w:r>
               <w:t>0</w:t>
             </w:r>
             <w:r>
               <w:t>.1</w:t>
             </w:r>
+            <w:bookmarkEnd w:id="26"/>
             <w:bookmarkEnd w:id="27"/>
+            <w:r>
+              <w:t xml:space="preserve"> </w:t>
+            </w:r>
+          </w:p>
+        </w:tc>
+        <w:tc>
+          <w:tcPr>
+            <w:tcW w:w="3192" w:type="dxa"/>
+          </w:tcPr>
+          <w:p>
+            <w:bookmarkStart w:id="28" w:name="_Toc476794087"/>
+            <w:bookmarkStart w:id="29" w:name="_Toc476794747"/>
+            <w:r>
+              <w:t>Initial creation</w:t>
+            </w:r>
             <w:bookmarkEnd w:id="28"/>
+            <w:bookmarkEnd w:id="29"/>
             <w:r>
               <w:t xml:space="preserve"> </w:t>
             </w:r>
@@ -2142,30 +2626,13 @@
             <w:tcW w:w="3192" w:type="dxa"/>
           </w:tcPr>
           <w:p>
-            <w:bookmarkStart w:id="29" w:name="_Toc476794087"/>
-            <w:bookmarkStart w:id="30" w:name="_Toc476794747"/>
-            <w:r>
-              <w:t>Initial creation</w:t>
-            </w:r>
-            <w:bookmarkEnd w:id="29"/>
+            <w:bookmarkStart w:id="30" w:name="_Toc476794088"/>
+            <w:bookmarkStart w:id="31" w:name="_Toc476794748"/>
+            <w:r>
+              <w:t>WGF</w:t>
+            </w:r>
             <w:bookmarkEnd w:id="30"/>
-            <w:r>
-              <w:t xml:space="preserve"> </w:t>
-            </w:r>
-          </w:p>
-        </w:tc>
-        <w:tc>
-          <w:tcPr>
-            <w:tcW w:w="3192" w:type="dxa"/>
-          </w:tcPr>
-          <w:p>
-            <w:bookmarkStart w:id="31" w:name="_Toc476794088"/>
-            <w:bookmarkStart w:id="32" w:name="_Toc476794748"/>
-            <w:r>
-              <w:t>WGF</w:t>
-            </w:r>
             <w:bookmarkEnd w:id="31"/>
-            <w:bookmarkEnd w:id="32"/>
           </w:p>
         </w:tc>
       </w:tr>
@@ -2174,19 +2641,31 @@
           <w:tcPr>
             <w:tcW w:w="3192" w:type="dxa"/>
           </w:tcPr>
-          <w:p/>
+          <w:p>
+            <w:r>
+              <w:t>0.2</w:t>
+            </w:r>
+          </w:p>
         </w:tc>
         <w:tc>
           <w:tcPr>
             <w:tcW w:w="3192" w:type="dxa"/>
           </w:tcPr>
-          <w:p/>
+          <w:p>
+            <w:r>
+              <w:t xml:space="preserve">Basic addition </w:t>
+            </w:r>
+          </w:p>
         </w:tc>
         <w:tc>
           <w:tcPr>
             <w:tcW w:w="3192" w:type="dxa"/>
           </w:tcPr>
-          <w:p/>
+          <w:p>
+            <w:r>
+              <w:t>WGF</w:t>
+            </w:r>
+          </w:p>
         </w:tc>
       </w:tr>
       <w:tr>
@@ -2411,7 +2890,7 @@
                 <w:bCs/>
                 <w:noProof/>
               </w:rPr>
-              <w:t>3</w:t>
+              <w:t>4</w:t>
             </w:r>
             <w:r>
               <w:rPr>
@@ -2507,7 +2986,16 @@
         <w:sz w:val="18"/>
         <w:szCs w:val="20"/>
       </w:rPr>
-      <w:t>testing /0.1</w:t>
+      <w:t>Design Specification</w:t>
+    </w:r>
+    <w:r>
+      <w:rPr>
+        <w:rFonts w:ascii="Times New Roman" w:eastAsia="Times New Roman" w:hAnsi="Times New Roman" w:cs="Times New Roman"/>
+        <w:i/>
+        <w:sz w:val="18"/>
+        <w:szCs w:val="20"/>
+      </w:rPr>
+      <w:t xml:space="preserve"> /0.2</w:t>
     </w:r>
   </w:p>
   <w:p>
@@ -3349,6 +3837,8 @@
     <w:rsid w:val="0032364F"/>
     <w:rsid w:val="00455B7F"/>
     <w:rsid w:val="009547CD"/>
+    <w:rsid w:val="00D413FB"/>
+    <w:rsid w:val="00EB098F"/>
   </w:rsids>
   <m:mathPr>
     <m:mathFont m:val="Cambria Math"/>
@@ -3564,7 +4054,7 @@
     <w:basedOn w:val="DefaultParagraphFont"/>
     <w:uiPriority w:val="99"/>
     <w:semiHidden/>
-    <w:rsid w:val="0032364F"/>
+    <w:rsid w:val="00EB098F"/>
   </w:style>
   <w:style w:type="paragraph" w:customStyle="1" w:styleId="B046B2CAA51C4BEEBB49F3F0EEF7668C">
     <w:name w:val="B046B2CAA51C4BEEBB49F3F0EEF7668C"/>
@@ -3604,6 +4094,13 @@
   <w:style w:type="paragraph" w:customStyle="1" w:styleId="0A6CFDAFE76B4AB08DD3B7BBE28ABCFF">
     <w:name w:val="0A6CFDAFE76B4AB08DD3B7BBE28ABCFF"/>
     <w:rsid w:val="0032364F"/>
+    <w:pPr>
+      <w:spacing w:after="200" w:line="276" w:lineRule="auto"/>
+    </w:pPr>
+  </w:style>
+  <w:style w:type="paragraph" w:customStyle="1" w:styleId="3EE8181BDFFC4CA099B9ED9E29ACD688">
+    <w:name w:val="3EE8181BDFFC4CA099B9ED9E29ACD688"/>
+    <w:rsid w:val="00EB098F"/>
     <w:pPr>
       <w:spacing w:after="200" w:line="276" w:lineRule="auto"/>
     </w:pPr>
@@ -3918,7 +4415,7 @@
 </file>
 
 <file path=customXml/itemProps1.xml><?xml version="1.0" encoding="utf-8"?>
-<ds:datastoreItem xmlns:ds="http://schemas.openxmlformats.org/officeDocument/2006/customXml" ds:itemID="{5F874D2C-1258-4C0C-838D-0C962E6A69E1}">
+<ds:datastoreItem xmlns:ds="http://schemas.openxmlformats.org/officeDocument/2006/customXml" ds:itemID="{EC24BF4C-C364-4F27-AC02-87CCDE93B12A}">
   <ds:schemaRefs>
     <ds:schemaRef ds:uri="http://schemas.openxmlformats.org/officeDocument/2006/bibliography"/>
   </ds:schemaRefs>

</xml_diff>